<commit_message>
Actualizacion Modelos y Codigo
</commit_message>
<xml_diff>
--- a/Modelos/MANUAL DE USUARIO.docx
+++ b/Modelos/MANUAL DE USUARIO.docx
@@ -18,27 +18,7 @@
           <w:u w:val="single"/>
           <w:lang w:val="es-MX"/>
         </w:rPr>
-        <w:t xml:space="preserve">MANUAL DE </w:t>
-      </w:r>
-      <w:proofErr w:type="gramStart"/>
-      <w:r>
-        <w:rPr>
-          <w:sz w:val="40"/>
-          <w:szCs w:val="40"/>
-          <w:u w:val="single"/>
-          <w:lang w:val="es-MX"/>
-        </w:rPr>
-        <w:t>USUARIO  -</w:t>
-      </w:r>
-      <w:proofErr w:type="gramEnd"/>
-      <w:r>
-        <w:rPr>
-          <w:sz w:val="40"/>
-          <w:szCs w:val="40"/>
-          <w:u w:val="single"/>
-          <w:lang w:val="es-MX"/>
-        </w:rPr>
-        <w:t xml:space="preserve"> TeraFix Servicio Tecnico</w:t>
+        <w:t>MANUAL DE USUARIO  - TeraFix Servicio Tecnico</w:t>
       </w:r>
     </w:p>
     <w:p>
@@ -164,14 +144,15 @@
       </w:r>
       <w:r>
         <w:rPr>
+          <w:noProof/>
           <w:sz w:val="24"/>
           <w:szCs w:val="24"/>
           <w:lang w:val="es-MX"/>
         </w:rPr>
         <w:drawing>
           <wp:inline distT="0" distB="0" distL="0" distR="0" wp14:anchorId="46BCEF54" wp14:editId="790E9E52">
-            <wp:extent cx="3733800" cy="4193816"/>
-            <wp:effectExtent l="0" t="0" r="0" b="0"/>
+            <wp:extent cx="3745060" cy="4203638"/>
+            <wp:effectExtent l="0" t="0" r="8255" b="6985"/>
             <wp:docPr id="1" name="Imagen 1"/>
             <wp:cNvGraphicFramePr>
               <a:graphicFrameLocks xmlns:a="http://schemas.openxmlformats.org/drawingml/2006/main" noChangeAspect="1"/>
@@ -180,11 +161,17 @@
               <a:graphicData uri="http://schemas.openxmlformats.org/drawingml/2006/picture">
                 <pic:pic xmlns:pic="http://schemas.openxmlformats.org/drawingml/2006/picture">
                   <pic:nvPicPr>
-                    <pic:cNvPr id="1" name=""/>
+                    <pic:cNvPr id="1" name="Imagen 1"/>
                     <pic:cNvPicPr/>
                   </pic:nvPicPr>
                   <pic:blipFill>
-                    <a:blip r:embed="rId7"/>
+                    <a:blip r:embed="rId7">
+                      <a:extLst>
+                        <a:ext uri="{28A0092B-C50C-407E-A947-70E740481C1C}">
+                          <a14:useLocalDpi xmlns:a14="http://schemas.microsoft.com/office/drawing/2010/main" val="0"/>
+                        </a:ext>
+                      </a:extLst>
+                    </a:blip>
                     <a:stretch>
                       <a:fillRect/>
                     </a:stretch>
@@ -192,7 +179,7 @@
                   <pic:spPr>
                     <a:xfrm>
                       <a:off x="0" y="0"/>
-                      <a:ext cx="3745060" cy="4206463"/>
+                      <a:ext cx="3745060" cy="4203638"/>
                     </a:xfrm>
                     <a:prstGeom prst="rect">
                       <a:avLst/>
@@ -262,6 +249,14 @@
         </w:rPr>
         <w:t xml:space="preserve"> </w:t>
       </w:r>
+      <w:r>
+        <w:rPr>
+          <w:sz w:val="24"/>
+          <w:szCs w:val="24"/>
+          <w:lang w:val="es-MX"/>
+        </w:rPr>
+        <w:t>1</w:t>
+      </w:r>
     </w:p>
     <w:p>
       <w:pPr>
@@ -287,6 +282,14 @@
         </w:rPr>
         <w:t>En caso de tener el usuario creado, deberá poner sus datos y darle al botón Login</w:t>
       </w:r>
+      <w:r>
+        <w:rPr>
+          <w:sz w:val="24"/>
+          <w:szCs w:val="24"/>
+          <w:lang w:val="es-MX"/>
+        </w:rPr>
+        <w:t>. 2</w:t>
+      </w:r>
     </w:p>
     <w:p>
       <w:pPr>
@@ -421,11 +424,12 @@
       </w:pPr>
       <w:r>
         <w:rPr>
+          <w:noProof/>
           <w:lang w:val="es-MX"/>
         </w:rPr>
         <w:drawing>
           <wp:inline distT="0" distB="0" distL="0" distR="0" wp14:anchorId="55D5ACC7" wp14:editId="35984C6C">
-            <wp:extent cx="5105400" cy="3337960"/>
+            <wp:extent cx="5112343" cy="3338283"/>
             <wp:effectExtent l="0" t="0" r="0" b="0"/>
             <wp:docPr id="3" name="Imagen 3"/>
             <wp:cNvGraphicFramePr>
@@ -435,11 +439,17 @@
               <a:graphicData uri="http://schemas.openxmlformats.org/drawingml/2006/picture">
                 <pic:pic xmlns:pic="http://schemas.openxmlformats.org/drawingml/2006/picture">
                   <pic:nvPicPr>
-                    <pic:cNvPr id="1" name=""/>
+                    <pic:cNvPr id="3" name="Imagen 3"/>
                     <pic:cNvPicPr/>
                   </pic:nvPicPr>
                   <pic:blipFill>
-                    <a:blip r:embed="rId8"/>
+                    <a:blip r:embed="rId8">
+                      <a:extLst>
+                        <a:ext uri="{28A0092B-C50C-407E-A947-70E740481C1C}">
+                          <a14:useLocalDpi xmlns:a14="http://schemas.microsoft.com/office/drawing/2010/main" val="0"/>
+                        </a:ext>
+                      </a:extLst>
+                    </a:blip>
                     <a:stretch>
                       <a:fillRect/>
                     </a:stretch>
@@ -447,7 +457,7 @@
                   <pic:spPr>
                     <a:xfrm>
                       <a:off x="0" y="0"/>
-                      <a:ext cx="5112343" cy="3342500"/>
+                      <a:ext cx="5112343" cy="3338283"/>
                     </a:xfrm>
                     <a:prstGeom prst="rect">
                       <a:avLst/>
@@ -490,15 +500,7 @@
           <w:szCs w:val="24"/>
           <w:lang w:val="es-MX"/>
         </w:rPr>
-        <w:t>rimero</w:t>
-      </w:r>
-      <w:r>
-        <w:rPr>
-          <w:sz w:val="24"/>
-          <w:szCs w:val="24"/>
-          <w:lang w:val="es-MX"/>
-        </w:rPr>
-        <w:t xml:space="preserve"> deberá crear su usuario con sus datos y el nombre de usuario será el que usará para iniciar sesión próximamente. </w:t>
+        <w:t xml:space="preserve">rimero deberá crear su usuario con sus datos y el nombre de usuario será el que usará para iniciar sesión próximamente. </w:t>
       </w:r>
     </w:p>
     <w:p>
@@ -548,23 +550,7 @@
           <w:szCs w:val="24"/>
           <w:lang w:val="es-MX"/>
         </w:rPr>
-        <w:t xml:space="preserve"> En caso de necesitar modificar algún dato deberá seleccionar haciendo doble click en su nombre en el panel y luego sobrescribirá los datos que necesite, por </w:t>
-      </w:r>
-      <w:r>
-        <w:rPr>
-          <w:sz w:val="24"/>
-          <w:szCs w:val="24"/>
-          <w:lang w:val="es-MX"/>
-        </w:rPr>
-        <w:t>último,</w:t>
-      </w:r>
-      <w:r>
-        <w:rPr>
-          <w:sz w:val="24"/>
-          <w:szCs w:val="24"/>
-          <w:lang w:val="es-MX"/>
-        </w:rPr>
-        <w:t xml:space="preserve"> darle al botón modificar.</w:t>
+        <w:t xml:space="preserve"> En caso de necesitar modificar algún dato deberá seleccionar haciendo doble click en su nombre en el panel y luego sobrescribirá los datos que necesite, por último, darle al botón modificar.</w:t>
       </w:r>
     </w:p>
     <w:p>
@@ -872,6 +858,7 @@
         <w:rPr>
           <w:b/>
           <w:bCs/>
+          <w:noProof/>
           <w:sz w:val="24"/>
           <w:szCs w:val="24"/>
           <w:u w:val="single"/>
@@ -879,8 +866,8 @@
         </w:rPr>
         <w:drawing>
           <wp:inline distT="0" distB="0" distL="0" distR="0" wp14:anchorId="1B23D7CE" wp14:editId="710A1253">
-            <wp:extent cx="5233793" cy="3398520"/>
-            <wp:effectExtent l="0" t="0" r="5080" b="0"/>
+            <wp:extent cx="5253947" cy="3416502"/>
+            <wp:effectExtent l="0" t="0" r="4445" b="0"/>
             <wp:docPr id="4" name="Imagen 4"/>
             <wp:cNvGraphicFramePr>
               <a:graphicFrameLocks xmlns:a="http://schemas.openxmlformats.org/drawingml/2006/main" noChangeAspect="1"/>
@@ -889,11 +876,17 @@
               <a:graphicData uri="http://schemas.openxmlformats.org/drawingml/2006/picture">
                 <pic:pic xmlns:pic="http://schemas.openxmlformats.org/drawingml/2006/picture">
                   <pic:nvPicPr>
-                    <pic:cNvPr id="1" name=""/>
+                    <pic:cNvPr id="4" name="Imagen 4"/>
                     <pic:cNvPicPr/>
                   </pic:nvPicPr>
                   <pic:blipFill>
-                    <a:blip r:embed="rId9"/>
+                    <a:blip r:embed="rId9">
+                      <a:extLst>
+                        <a:ext uri="{28A0092B-C50C-407E-A947-70E740481C1C}">
+                          <a14:useLocalDpi xmlns:a14="http://schemas.microsoft.com/office/drawing/2010/main" val="0"/>
+                        </a:ext>
+                      </a:extLst>
+                    </a:blip>
                     <a:stretch>
                       <a:fillRect/>
                     </a:stretch>
@@ -901,7 +894,7 @@
                   <pic:spPr>
                     <a:xfrm>
                       <a:off x="0" y="0"/>
-                      <a:ext cx="5261486" cy="3416502"/>
+                      <a:ext cx="5253947" cy="3416502"/>
                     </a:xfrm>
                     <a:prstGeom prst="rect">
                       <a:avLst/>
@@ -946,25 +939,7 @@
           <w:szCs w:val="24"/>
           <w:lang w:val="es-MX"/>
         </w:rPr>
-        <w:t xml:space="preserve">El formulario principal </w:t>
-      </w:r>
-      <w:proofErr w:type="gramStart"/>
-      <w:r>
-        <w:rPr>
-          <w:sz w:val="24"/>
-          <w:szCs w:val="24"/>
-          <w:lang w:val="es-MX"/>
-        </w:rPr>
-        <w:t>le</w:t>
-      </w:r>
-      <w:proofErr w:type="gramEnd"/>
-      <w:r>
-        <w:rPr>
-          <w:sz w:val="24"/>
-          <w:szCs w:val="24"/>
-          <w:lang w:val="es-MX"/>
-        </w:rPr>
-        <w:t xml:space="preserve"> dará acceso a todos los demás formularios. </w:t>
+        <w:t xml:space="preserve">El formulario principal le dará acceso a todos los demás formularios. </w:t>
       </w:r>
     </w:p>
     <w:p>
@@ -1224,6 +1199,7 @@
         <w:rPr>
           <w:b/>
           <w:bCs/>
+          <w:noProof/>
           <w:sz w:val="24"/>
           <w:szCs w:val="24"/>
           <w:u w:val="single"/>
@@ -1231,8 +1207,8 @@
         </w:rPr>
         <w:drawing>
           <wp:inline distT="0" distB="0" distL="0" distR="0" wp14:anchorId="74E0EBE9" wp14:editId="126574CC">
-            <wp:extent cx="5105400" cy="3328956"/>
-            <wp:effectExtent l="0" t="0" r="0" b="5080"/>
+            <wp:extent cx="5106969" cy="3325246"/>
+            <wp:effectExtent l="0" t="0" r="0" b="8890"/>
             <wp:docPr id="5" name="Imagen 5"/>
             <wp:cNvGraphicFramePr>
               <a:graphicFrameLocks xmlns:a="http://schemas.openxmlformats.org/drawingml/2006/main" noChangeAspect="1"/>
@@ -1241,11 +1217,17 @@
               <a:graphicData uri="http://schemas.openxmlformats.org/drawingml/2006/picture">
                 <pic:pic xmlns:pic="http://schemas.openxmlformats.org/drawingml/2006/picture">
                   <pic:nvPicPr>
-                    <pic:cNvPr id="1" name=""/>
+                    <pic:cNvPr id="5" name="Imagen 5"/>
                     <pic:cNvPicPr/>
                   </pic:nvPicPr>
                   <pic:blipFill>
-                    <a:blip r:embed="rId10"/>
+                    <a:blip r:embed="rId10">
+                      <a:extLst>
+                        <a:ext uri="{28A0092B-C50C-407E-A947-70E740481C1C}">
+                          <a14:useLocalDpi xmlns:a14="http://schemas.microsoft.com/office/drawing/2010/main" val="0"/>
+                        </a:ext>
+                      </a:extLst>
+                    </a:blip>
                     <a:stretch>
                       <a:fillRect/>
                     </a:stretch>
@@ -1253,7 +1235,7 @@
                   <pic:spPr>
                     <a:xfrm>
                       <a:off x="0" y="0"/>
-                      <a:ext cx="5106969" cy="3329979"/>
+                      <a:ext cx="5106969" cy="3325246"/>
                     </a:xfrm>
                     <a:prstGeom prst="rect">
                       <a:avLst/>
@@ -1647,6 +1629,7 @@
         <w:rPr>
           <w:b/>
           <w:bCs/>
+          <w:noProof/>
           <w:sz w:val="24"/>
           <w:szCs w:val="24"/>
           <w:u w:val="single"/>
@@ -1654,8 +1637,8 @@
         </w:rPr>
         <w:drawing>
           <wp:inline distT="0" distB="0" distL="0" distR="0" wp14:anchorId="4C70B48F" wp14:editId="7A294619">
-            <wp:extent cx="5400040" cy="3498215"/>
-            <wp:effectExtent l="0" t="0" r="0" b="6985"/>
+            <wp:extent cx="5400040" cy="3495263"/>
+            <wp:effectExtent l="0" t="0" r="0" b="0"/>
             <wp:docPr id="6" name="Imagen 6"/>
             <wp:cNvGraphicFramePr>
               <a:graphicFrameLocks xmlns:a="http://schemas.openxmlformats.org/drawingml/2006/main" noChangeAspect="1"/>
@@ -1664,11 +1647,17 @@
               <a:graphicData uri="http://schemas.openxmlformats.org/drawingml/2006/picture">
                 <pic:pic xmlns:pic="http://schemas.openxmlformats.org/drawingml/2006/picture">
                   <pic:nvPicPr>
-                    <pic:cNvPr id="1" name=""/>
+                    <pic:cNvPr id="6" name="Imagen 6"/>
                     <pic:cNvPicPr/>
                   </pic:nvPicPr>
                   <pic:blipFill>
-                    <a:blip r:embed="rId11"/>
+                    <a:blip r:embed="rId11">
+                      <a:extLst>
+                        <a:ext uri="{28A0092B-C50C-407E-A947-70E740481C1C}">
+                          <a14:useLocalDpi xmlns:a14="http://schemas.microsoft.com/office/drawing/2010/main" val="0"/>
+                        </a:ext>
+                      </a:extLst>
+                    </a:blip>
                     <a:stretch>
                       <a:fillRect/>
                     </a:stretch>
@@ -1676,7 +1665,7 @@
                   <pic:spPr>
                     <a:xfrm>
                       <a:off x="0" y="0"/>
-                      <a:ext cx="5400040" cy="3498215"/>
+                      <a:ext cx="5400040" cy="3495263"/>
                     </a:xfrm>
                     <a:prstGeom prst="rect">
                       <a:avLst/>
@@ -2099,6 +2088,7 @@
         <w:rPr>
           <w:b/>
           <w:bCs/>
+          <w:noProof/>
           <w:sz w:val="24"/>
           <w:szCs w:val="24"/>
           <w:u w:val="single"/>
@@ -2106,8 +2096,8 @@
         </w:rPr>
         <w:drawing>
           <wp:inline distT="0" distB="0" distL="0" distR="0" wp14:anchorId="091A657B" wp14:editId="067DB470">
-            <wp:extent cx="5400040" cy="3496310"/>
-            <wp:effectExtent l="0" t="0" r="0" b="8890"/>
+            <wp:extent cx="5400040" cy="3495263"/>
+            <wp:effectExtent l="0" t="0" r="0" b="0"/>
             <wp:docPr id="7" name="Imagen 7"/>
             <wp:cNvGraphicFramePr>
               <a:graphicFrameLocks xmlns:a="http://schemas.openxmlformats.org/drawingml/2006/main" noChangeAspect="1"/>
@@ -2116,11 +2106,17 @@
               <a:graphicData uri="http://schemas.openxmlformats.org/drawingml/2006/picture">
                 <pic:pic xmlns:pic="http://schemas.openxmlformats.org/drawingml/2006/picture">
                   <pic:nvPicPr>
-                    <pic:cNvPr id="1" name=""/>
+                    <pic:cNvPr id="7" name="Imagen 7"/>
                     <pic:cNvPicPr/>
                   </pic:nvPicPr>
                   <pic:blipFill>
-                    <a:blip r:embed="rId12"/>
+                    <a:blip r:embed="rId12">
+                      <a:extLst>
+                        <a:ext uri="{28A0092B-C50C-407E-A947-70E740481C1C}">
+                          <a14:useLocalDpi xmlns:a14="http://schemas.microsoft.com/office/drawing/2010/main" val="0"/>
+                        </a:ext>
+                      </a:extLst>
+                    </a:blip>
                     <a:stretch>
                       <a:fillRect/>
                     </a:stretch>
@@ -2128,7 +2124,7 @@
                   <pic:spPr>
                     <a:xfrm>
                       <a:off x="0" y="0"/>
-                      <a:ext cx="5400040" cy="3496310"/>
+                      <a:ext cx="5400040" cy="3495263"/>
                     </a:xfrm>
                     <a:prstGeom prst="rect">
                       <a:avLst/>
@@ -2283,15 +2279,7 @@
           <w:szCs w:val="24"/>
           <w:lang w:val="es-MX"/>
         </w:rPr>
-        <w:t>Para observar todos los datos correctamente utilizar scrollbar del panel</w:t>
-      </w:r>
-      <w:r>
-        <w:rPr>
-          <w:sz w:val="24"/>
-          <w:szCs w:val="24"/>
-          <w:lang w:val="es-MX"/>
-        </w:rPr>
-        <w:t>.</w:t>
+        <w:t>Para observar todos los datos correctamente utilizar scrollbar del panel.</w:t>
       </w:r>
     </w:p>
     <w:p>
@@ -2533,6 +2521,7 @@
         <w:rPr>
           <w:b/>
           <w:bCs/>
+          <w:noProof/>
           <w:sz w:val="24"/>
           <w:szCs w:val="24"/>
           <w:u w:val="single"/>
@@ -2540,8 +2529,8 @@
         </w:rPr>
         <w:drawing>
           <wp:inline distT="0" distB="0" distL="0" distR="0" wp14:anchorId="61440A43" wp14:editId="308830BF">
-            <wp:extent cx="5400040" cy="3529330"/>
-            <wp:effectExtent l="0" t="0" r="0" b="0"/>
+            <wp:extent cx="5400040" cy="3062709"/>
+            <wp:effectExtent l="0" t="0" r="0" b="4445"/>
             <wp:docPr id="8" name="Imagen 8"/>
             <wp:cNvGraphicFramePr>
               <a:graphicFrameLocks xmlns:a="http://schemas.openxmlformats.org/drawingml/2006/main" noChangeAspect="1"/>
@@ -2550,11 +2539,17 @@
               <a:graphicData uri="http://schemas.openxmlformats.org/drawingml/2006/picture">
                 <pic:pic xmlns:pic="http://schemas.openxmlformats.org/drawingml/2006/picture">
                   <pic:nvPicPr>
-                    <pic:cNvPr id="1" name=""/>
+                    <pic:cNvPr id="8" name="Imagen 8"/>
                     <pic:cNvPicPr/>
                   </pic:nvPicPr>
                   <pic:blipFill>
-                    <a:blip r:embed="rId13"/>
+                    <a:blip r:embed="rId13">
+                      <a:extLst>
+                        <a:ext uri="{28A0092B-C50C-407E-A947-70E740481C1C}">
+                          <a14:useLocalDpi xmlns:a14="http://schemas.microsoft.com/office/drawing/2010/main" val="0"/>
+                        </a:ext>
+                      </a:extLst>
+                    </a:blip>
                     <a:stretch>
                       <a:fillRect/>
                     </a:stretch>
@@ -2562,7 +2557,7 @@
                   <pic:spPr>
                     <a:xfrm>
                       <a:off x="0" y="0"/>
-                      <a:ext cx="5400040" cy="3529330"/>
+                      <a:ext cx="5400040" cy="3062709"/>
                     </a:xfrm>
                     <a:prstGeom prst="rect">
                       <a:avLst/>
@@ -2680,15 +2675,7 @@
           <w:szCs w:val="24"/>
           <w:lang w:val="es-MX"/>
         </w:rPr>
-        <w:t xml:space="preserve">Si necesita borrar </w:t>
-      </w:r>
-      <w:r>
-        <w:rPr>
-          <w:sz w:val="24"/>
-          <w:szCs w:val="24"/>
-          <w:lang w:val="es-MX"/>
-        </w:rPr>
-        <w:t>algun</w:t>
+        <w:t>Si necesita borrar algun</w:t>
       </w:r>
       <w:r>
         <w:rPr>
@@ -2932,6 +2919,34 @@
     <w:p>
       <w:pPr>
         <w:pStyle w:val="Prrafodelista"/>
+        <w:ind w:left="1080"/>
+        <w:rPr>
+          <w:b/>
+          <w:bCs/>
+          <w:sz w:val="24"/>
+          <w:szCs w:val="24"/>
+          <w:u w:val="single"/>
+          <w:lang w:val="es-MX"/>
+        </w:rPr>
+      </w:pPr>
+    </w:p>
+    <w:p>
+      <w:pPr>
+        <w:pStyle w:val="Prrafodelista"/>
+        <w:ind w:left="1080"/>
+        <w:rPr>
+          <w:b/>
+          <w:bCs/>
+          <w:sz w:val="24"/>
+          <w:szCs w:val="24"/>
+          <w:u w:val="single"/>
+          <w:lang w:val="es-MX"/>
+        </w:rPr>
+      </w:pPr>
+    </w:p>
+    <w:p>
+      <w:pPr>
+        <w:pStyle w:val="Prrafodelista"/>
         <w:numPr>
           <w:ilvl w:val="0"/>
           <w:numId w:val="1"/>
@@ -2974,6 +2989,7 @@
         <w:rPr>
           <w:b/>
           <w:bCs/>
+          <w:noProof/>
           <w:sz w:val="24"/>
           <w:szCs w:val="24"/>
           <w:u w:val="single"/>
@@ -2981,8 +2997,8 @@
         </w:rPr>
         <w:drawing>
           <wp:inline distT="0" distB="0" distL="0" distR="0" wp14:anchorId="3281E478" wp14:editId="19598C69">
-            <wp:extent cx="5400040" cy="3477260"/>
-            <wp:effectExtent l="0" t="0" r="0" b="8890"/>
+            <wp:extent cx="5400040" cy="2640019"/>
+            <wp:effectExtent l="0" t="0" r="0" b="8255"/>
             <wp:docPr id="9" name="Imagen 9"/>
             <wp:cNvGraphicFramePr>
               <a:graphicFrameLocks xmlns:a="http://schemas.openxmlformats.org/drawingml/2006/main" noChangeAspect="1"/>
@@ -2991,11 +3007,17 @@
               <a:graphicData uri="http://schemas.openxmlformats.org/drawingml/2006/picture">
                 <pic:pic xmlns:pic="http://schemas.openxmlformats.org/drawingml/2006/picture">
                   <pic:nvPicPr>
-                    <pic:cNvPr id="1" name=""/>
+                    <pic:cNvPr id="9" name="Imagen 9"/>
                     <pic:cNvPicPr/>
                   </pic:nvPicPr>
                   <pic:blipFill>
-                    <a:blip r:embed="rId14"/>
+                    <a:blip r:embed="rId14">
+                      <a:extLst>
+                        <a:ext uri="{28A0092B-C50C-407E-A947-70E740481C1C}">
+                          <a14:useLocalDpi xmlns:a14="http://schemas.microsoft.com/office/drawing/2010/main" val="0"/>
+                        </a:ext>
+                      </a:extLst>
+                    </a:blip>
                     <a:stretch>
                       <a:fillRect/>
                     </a:stretch>
@@ -3003,7 +3025,7 @@
                   <pic:spPr>
                     <a:xfrm>
                       <a:off x="0" y="0"/>
-                      <a:ext cx="5400040" cy="3477260"/>
+                      <a:ext cx="5400040" cy="2640019"/>
                     </a:xfrm>
                     <a:prstGeom prst="rect">
                       <a:avLst/>

</xml_diff>